<commit_message>
Updated functionality of AED prompts and cases, added standard logic flow diagram
</commit_message>
<xml_diff>
--- a/docs/heart and ecg notes/Success Demo.docx
+++ b/docs/heart and ecg notes/Success Demo.docx
@@ -76,10 +76,28 @@
         </w:numPr>
       </w:pPr>
       <w:r>
-        <w:t>NOTE: some AEDs have breathing</w:t>
-      </w:r>
-      <w:r>
-        <w:t xml:space="preserve"> checking as a separate step.</w:t>
+        <w:t>If responsive</w:t>
+      </w:r>
+      <w:r>
+        <w:t>, wait and monitor</w:t>
+      </w:r>
+    </w:p>
+    <w:p>
+      <w:pPr>
+        <w:pStyle w:val="ListParagraph"/>
+        <w:numPr>
+          <w:ilvl w:val="0"/>
+          <w:numId w:val="2"/>
+        </w:numPr>
+      </w:pPr>
+      <w:r>
+        <w:t>Check breathing</w:t>
+      </w:r>
+      <w:r>
+        <w:t xml:space="preserve"> </w:t>
+      </w:r>
+      <w:r>
+        <w:t>(autoAdvance)</w:t>
       </w:r>
     </w:p>
     <w:p>
@@ -111,9 +129,6 @@
       <w:r>
         <w:t>ook for rise and fall of the victim chest</w:t>
       </w:r>
-      <w:r>
-        <w:t xml:space="preserve"> (autoAdvance)</w:t>
-      </w:r>
     </w:p>
     <w:p>
       <w:pPr>
@@ -127,7 +142,7 @@
         <w:t>listen for effective breathing coming from the nose or mouth</w:t>
       </w:r>
       <w:r>
-        <w:t xml:space="preserve"> (autoAdvance)</w:t>
+        <w:t xml:space="preserve"> </w:t>
       </w:r>
     </w:p>
     <w:p>

</xml_diff>